<commit_message>
Improced placeholders, need to keep new lines and it hasn't made all the updates
</commit_message>
<xml_diff>
--- a/Tech Solutions Quote Template Ltd.docx
+++ b/Tech Solutions Quote Template Ltd.docx
@@ -32,10 +32,10 @@
           <w:b/>
           <w:bCs/>
         </w:rPr>
-        <w:t>Date: ---PLACEHOLDER: date---</w:t>
-      </w:r>
-      <w:r>
-        <w:t>: ---PLACEHOLDER: date---</w:t>
+        <w:t>Date</w:t>
+      </w:r>
+      <w:r>
+        <w:t>: [Insert Date]</w:t>
       </w:r>
       <w:r>
         <w:br/>
@@ -45,10 +45,10 @@
           <w:b/>
           <w:bCs/>
         </w:rPr>
-        <w:t>Quote Number: ---PLACEHOLDER: quote number---</w:t>
-      </w:r>
-      <w:r>
-        <w:t>: ---PLACEHOLDER: quote number---</w:t>
+        <w:t>Quote Number</w:t>
+      </w:r>
+      <w:r>
+        <w:t>: [Insert Quote Number]</w:t>
       </w:r>
     </w:p>
     <w:p>
@@ -70,19 +70,24 @@
         <w:t>:</w:t>
       </w:r>
       <w:r>
-        <w:t>[---PLACEHOLDER: customer name---]</w:t>
-      </w:r>
-      <w:r>
-        <w:t>[---PLACEHOLDER: customer company name---]</w:t>
-      </w:r>
-      <w:r>
-        <w:t>[---PLACEHOLDER: Customer Address---]</w:t>
-      </w:r>
-      <w:r>
-        <w:t>[---PLACEHOLDER: customer email---]</w:t>
-      </w:r>
-      <w:r>
-        <w:t>[---PLACEHOLDER: customer phone number---]</w:t>
+        <w:br/>
+        <w:t>[Customer Name]</w:t>
+      </w:r>
+      <w:r>
+        <w:br/>
+        <w:t>[Customer Company Name]</w:t>
+      </w:r>
+      <w:r>
+        <w:br/>
+        <w:t>[Customer Address]</w:t>
+      </w:r>
+      <w:r>
+        <w:br/>
+        <w:t>[Customer Email]</w:t>
+      </w:r>
+      <w:r>
+        <w:br/>
+        <w:t>[Customer Phone Number]</w:t>
       </w:r>
     </w:p>
     <w:p>
@@ -98,37 +103,7 @@
           <w:b/>
           <w:bCs/>
         </w:rPr>
-        <w:t xml:space="preserve">From ---PLACEHOLDER: sender name---  </w:t>
-        <w:br/>
-        <w:t xml:space="preserve">Email: ---PLACEHOLDER: sender email---  </w:t>
-        <w:br/>
-        <w:t xml:space="preserve">To: ---PLACEHOLDER: recipient name---  </w:t>
-        <w:br/>
-        <w:t xml:space="preserve">Email: ---PLACEHOLDER: recipient email---  </w:t>
-        <w:br/>
-        <w:t xml:space="preserve">Subject: ---PLACEHOLDER: email subject---  </w:t>
-        <w:br/>
-        <w:br/>
-        <w:t>Dear ---PLACEHOLDER: recipient name---,</w:t>
-        <w:br/>
-        <w:br/>
-        <w:t>Thank you for considering our services. We are pleased to provide you with the following quote for ---PLACEHOLDER: product description---.</w:t>
-        <w:br/>
-        <w:br/>
-        <w:t xml:space="preserve">Total Price: ---PLACEHOLDER: total price---  </w:t>
-        <w:br/>
-        <w:t xml:space="preserve">Terms and Conditions:  </w:t>
-        <w:br/>
-        <w:t xml:space="preserve">---PLACEHOLDER: terms and conditions---  </w:t>
-        <w:br/>
-        <w:br/>
-        <w:t xml:space="preserve">Best regards,  </w:t>
-        <w:br/>
-        <w:t xml:space="preserve">---PLACEHOLDER: sender name---  </w:t>
-        <w:br/>
-        <w:t xml:space="preserve">---PLACEHOLDER: company name---  </w:t>
-        <w:br/>
-        <w:t xml:space="preserve">---PLACEHOLDER: company contact information---  </w:t>
+        <w:t>From</w:t>
       </w:r>
       <w:r>
         <w:t>:</w:t>
@@ -142,19 +117,22 @@
           <w:bCs/>
         </w:rPr>
         <w:t>Tech Solutions Ltd.</w:t>
+      </w:r>
+      <w:r>
         <w:br/>
-      </w:r>
-      <w:r>
         <w:t>[Your Company Address]</w:t>
       </w:r>
       <w:r>
-        <w:t>Phone: ---PLACEHOLDER: company phone number---</w:t>
-      </w:r>
-      <w:r>
-        <w:t>Email: ---PLACEHOLDER: client email---</w:t>
-      </w:r>
-      <w:r>
-        <w:t>Website: ---PLACEHOLDER: company website---</w:t>
+        <w:br/>
+        <w:t>Phone: [Your Company Phone Number]</w:t>
+      </w:r>
+      <w:r>
+        <w:br/>
+        <w:t>Email: [Your Company Email]</w:t>
+      </w:r>
+      <w:r>
+        <w:br/>
+        <w:t>Website: [Your Company Website]</w:t>
       </w:r>
     </w:p>
     <w:p>
@@ -176,7 +154,7 @@
           <w:b/>
           <w:bCs/>
         </w:rPr>
-        <w:t>Product(s) &amp; Service(s) Provided: ---PLACEHOLDER: product and service descriptions---</w:t>
+        <w:t>Product(s) &amp; Service(s) Provided:</w:t>
       </w:r>
     </w:p>
     <w:tbl>
@@ -221,7 +199,7 @@
                 <w:b/>
                 <w:bCs/>
               </w:rPr>
-              <w:t>Product/Service: ---PLACEHOLDER: product/service description---</w:t>
+              <w:t>Product/Service</w:t>
             </w:r>
           </w:p>
         </w:tc>
@@ -265,7 +243,7 @@
                 <w:b/>
                 <w:bCs/>
               </w:rPr>
-              <w:t>Quantity: ---PLACEHOLDER: quantity---</w:t>
+              <w:t>Quantity</w:t>
             </w:r>
           </w:p>
         </w:tc>
@@ -287,7 +265,7 @@
                 <w:b/>
                 <w:bCs/>
               </w:rPr>
-              <w:t>Unit Price: ---PLACEHOLDER: unit price---</w:t>
+              <w:t>Unit Price</w:t>
             </w:r>
           </w:p>
         </w:tc>
@@ -309,7 +287,7 @@
                 <w:b/>
                 <w:bCs/>
               </w:rPr>
-              <w:t>Total Price: ---PLACEHOLDER: total price---</w:t>
+              <w:t>Total Price</w:t>
             </w:r>
           </w:p>
         </w:tc>
@@ -330,45 +308,19 @@
                 <w:b/>
                 <w:bCs/>
               </w:rPr>
-              <w:t xml:space="preserve">Cloud Storage Solution: ---PLACEHOLDER: product description--- </w:t>
-              <w:br/>
-              <w:br/>
-              <w:t xml:space="preserve">Date: ---PLACEHOLDER: date---  </w:t>
-              <w:br/>
-              <w:t xml:space="preserve">Client Name: ---PLACEHOLDER: client name---  </w:t>
-              <w:br/>
-              <w:t xml:space="preserve">Client Email: ---PLACEHOLDER: client email---  </w:t>
-              <w:br/>
-              <w:br/>
-              <w:t xml:space="preserve">Terms and Conditions:  </w:t>
-              <w:br/>
-              <w:t xml:space="preserve">1. ---PLACEHOLDER: terms and conditions---  </w:t>
-              <w:br/>
-              <w:t xml:space="preserve">2. ---PLACEHOLDER: additional terms---  </w:t>
-              <w:br/>
-              <w:br/>
-              <w:t xml:space="preserve">Total Cost: ---PLACEHOLDER: total cost---  </w:t>
-              <w:br/>
-              <w:t xml:space="preserve">Payment Terms: ---PLACEHOLDER: payment terms---  </w:t>
-              <w:br/>
-              <w:br/>
-              <w:t xml:space="preserve">Thank you for your consideration!  </w:t>
-              <w:br/>
-              <w:t xml:space="preserve">---PLACEHOLDER: company name---  </w:t>
-              <w:br/>
-              <w:t xml:space="preserve">---PLACEHOLDER: company contact information---  </w:t>
-            </w:r>
-          </w:p>
-        </w:tc>
-        <w:tc>
-          <w:tcPr>
-            <w:tcW w:w="0" w:type="auto"/>
-            <w:vAlign w:val="center"/>
-            <w:hideMark/>
-          </w:tcPr>
-          <w:p>
-            <w:r>
-              <w:t>Highly scalable cloud storage with ---PLACEHOLDER: uptime percentage--- uptime.</w:t>
+              <w:t>Cloud Storage Solution</w:t>
+            </w:r>
+          </w:p>
+        </w:tc>
+        <w:tc>
+          <w:tcPr>
+            <w:tcW w:w="0" w:type="auto"/>
+            <w:vAlign w:val="center"/>
+            <w:hideMark/>
+          </w:tcPr>
+          <w:p>
+            <w:r>
+              <w:t>Highly scalable cloud storage with 99.99% uptime.</w:t>
             </w:r>
           </w:p>
         </w:tc>
@@ -392,7 +344,7 @@
           </w:tcPr>
           <w:p>
             <w:r>
-              <w:t>$---PLACEHOLDER: price---/month per user</w:t>
+              <w:t>$10/month per user</w:t>
             </w:r>
           </w:p>
         </w:tc>
@@ -425,19 +377,19 @@
                 <w:b/>
                 <w:bCs/>
               </w:rPr>
-              <w:t>AI-Powered Analytics Platform: ---PLACEHOLDER: product description---</w:t>
-            </w:r>
-          </w:p>
-        </w:tc>
-        <w:tc>
-          <w:tcPr>
-            <w:tcW w:w="0" w:type="auto"/>
-            <w:vAlign w:val="center"/>
-            <w:hideMark/>
-          </w:tcPr>
-          <w:p>
-            <w:r>
-              <w:t>Real-time ---PLACEHOLDER: product description--- and reporting.</w:t>
+              <w:t>AI-Powered Analytics Platform</w:t>
+            </w:r>
+          </w:p>
+        </w:tc>
+        <w:tc>
+          <w:tcPr>
+            <w:tcW w:w="0" w:type="auto"/>
+            <w:vAlign w:val="center"/>
+            <w:hideMark/>
+          </w:tcPr>
+          <w:p>
+            <w:r>
+              <w:t>Real-time AI analytics and reporting.</w:t>
             </w:r>
           </w:p>
         </w:tc>
@@ -494,15 +446,7 @@
                 <w:b/>
                 <w:bCs/>
               </w:rPr>
-              <w:t xml:space="preserve">Business Automation Suite: ---PLACEHOLDER: product description---  </w:t>
-              <w:br/>
-              <w:t xml:space="preserve">Client Email: ---PLACEHOLDER: client email---  </w:t>
-              <w:br/>
-              <w:t xml:space="preserve">Quote Date: ---PLACEHOLDER: quote date---  </w:t>
-              <w:br/>
-              <w:t xml:space="preserve">Total Amount: ---PLACEHOLDER: total amount---  </w:t>
-              <w:br/>
-              <w:t xml:space="preserve">Terms and Conditions: ---PLACEHOLDER: terms and conditions---  </w:t>
+              <w:t>Business Automation Suite</w:t>
             </w:r>
           </w:p>
         </w:tc>
@@ -538,19 +482,19 @@
           </w:tcPr>
           <w:p>
             <w:r>
-              <w:t>$---PLACEHOLDER: monthly price---/month (up to ---PLACEHOLDER: max users--- users)</w:t>
-            </w:r>
-          </w:p>
-        </w:tc>
-        <w:tc>
-          <w:tcPr>
-            <w:tcW w:w="0" w:type="auto"/>
-            <w:vAlign w:val="center"/>
-            <w:hideMark/>
-          </w:tcPr>
-          <w:p>
-            <w:r>
-              <w:t>[Insert Total: ---PLACEHOLDER: total amount---]</w:t>
+              <w:t>$500/month (up to 50 users)</w:t>
+            </w:r>
+          </w:p>
+        </w:tc>
+        <w:tc>
+          <w:tcPr>
+            <w:tcW w:w="0" w:type="auto"/>
+            <w:vAlign w:val="center"/>
+            <w:hideMark/>
+          </w:tcPr>
+          <w:p>
+            <w:r>
+              <w:t>[Insert Total]</w:t>
             </w:r>
           </w:p>
         </w:tc>
@@ -571,7 +515,7 @@
                 <w:b/>
                 <w:bCs/>
               </w:rPr>
-              <w:t>Secure Video Conferencing Solution: ---PLACEHOLDER: solution description---</w:t>
+              <w:t>Secure Video Conferencing Solution</w:t>
             </w:r>
           </w:p>
         </w:tc>
@@ -607,19 +551,19 @@
           </w:tcPr>
           <w:p>
             <w:r>
-              <w:t>$---PLACEHOLDER: price---/month per user</w:t>
-            </w:r>
-          </w:p>
-        </w:tc>
-        <w:tc>
-          <w:tcPr>
-            <w:tcW w:w="0" w:type="auto"/>
-            <w:vAlign w:val="center"/>
-            <w:hideMark/>
-          </w:tcPr>
-          <w:p>
-            <w:r>
-              <w:t xml:space="preserve">                     [Insert Total]</w:t>
+              <w:t>$20/month per user</w:t>
+            </w:r>
+          </w:p>
+        </w:tc>
+        <w:tc>
+          <w:tcPr>
+            <w:tcW w:w="0" w:type="auto"/>
+            <w:vAlign w:val="center"/>
+            <w:hideMark/>
+          </w:tcPr>
+          <w:p>
+            <w:r>
+              <w:t>[Insert Total]</w:t>
             </w:r>
           </w:p>
         </w:tc>
@@ -640,7 +584,7 @@
                 <w:b/>
                 <w:bCs/>
               </w:rPr>
-              <w:t>CRM System: ---PLACEHOLDER: CRM System description---</w:t>
+              <w:t>CRM System</w:t>
             </w:r>
           </w:p>
         </w:tc>
@@ -676,19 +620,19 @@
           </w:tcPr>
           <w:p>
             <w:r>
-              <w:t>$---PLACEHOLDER: amount---/month per user</w:t>
-            </w:r>
-          </w:p>
-        </w:tc>
-        <w:tc>
-          <w:tcPr>
-            <w:tcW w:w="0" w:type="auto"/>
-            <w:vAlign w:val="center"/>
-            <w:hideMark/>
-          </w:tcPr>
-          <w:p>
-            <w:r>
-              <w:t>[Insert Total: ---PLACEHOLDER: total amount---]</w:t>
+              <w:t>$25/month per user</w:t>
+            </w:r>
+          </w:p>
+        </w:tc>
+        <w:tc>
+          <w:tcPr>
+            <w:tcW w:w="0" w:type="auto"/>
+            <w:vAlign w:val="center"/>
+            <w:hideMark/>
+          </w:tcPr>
+          <w:p>
+            <w:r>
+              <w:t>[Insert Total]</w:t>
             </w:r>
           </w:p>
         </w:tc>
@@ -709,7 +653,7 @@
                 <w:b/>
                 <w:bCs/>
               </w:rPr>
-              <w:t>Cybersecurity Suite: ---PLACEHOLDER: product description---</w:t>
+              <w:t>Cybersecurity Suite</w:t>
             </w:r>
           </w:p>
         </w:tc>
@@ -745,7 +689,7 @@
           </w:tcPr>
           <w:p>
             <w:r>
-              <w:t>$---PLACEHOLDER: amount---/month (up to ---PLACEHOLDER: user limit--- users)</w:t>
+              <w:t>$1000/month (up to 100 users)</w:t>
             </w:r>
           </w:p>
         </w:tc>
@@ -778,19 +722,19 @@
                 <w:b/>
                 <w:bCs/>
               </w:rPr>
-              <w:t>Custom Software Development: ---PLACEHOLDER: project description---</w:t>
-            </w:r>
-          </w:p>
-        </w:tc>
-        <w:tc>
-          <w:tcPr>
-            <w:tcW w:w="0" w:type="auto"/>
-            <w:vAlign w:val="center"/>
-            <w:hideMark/>
-          </w:tcPr>
-          <w:p>
-            <w:r>
-              <w:t>Tailored software solutions for ---PLACEHOLDER: business needs---.</w:t>
+              <w:t>Custom Software Development</w:t>
+            </w:r>
+          </w:p>
+        </w:tc>
+        <w:tc>
+          <w:tcPr>
+            <w:tcW w:w="0" w:type="auto"/>
+            <w:vAlign w:val="center"/>
+            <w:hideMark/>
+          </w:tcPr>
+          <w:p>
+            <w:r>
+              <w:t>Tailored software solutions for business needs.</w:t>
             </w:r>
           </w:p>
         </w:tc>
@@ -846,10 +790,10 @@
           <w:b/>
           <w:bCs/>
         </w:rPr>
-        <w:t>Subtotal: ---PLACEHOLDER: subtotal amount---</w:t>
-      </w:r>
-      <w:r>
-        <w:t>: ---PLACEHOLDER: subtotal---</w:t>
+        <w:t>Subtotal</w:t>
+      </w:r>
+      <w:r>
+        <w:t>: [Insert Subtotal]</w:t>
       </w:r>
       <w:r>
         <w:br/>
@@ -859,10 +803,10 @@
           <w:b/>
           <w:bCs/>
         </w:rPr>
-        <w:t>Taxes (---PLACEHOLDER: tax percentage---)</w:t>
-      </w:r>
-      <w:r>
-        <w:t>[Insert Taxes]</w:t>
+        <w:t>Taxes (X%)</w:t>
+      </w:r>
+      <w:r>
+        <w:t>: [Insert Taxes]</w:t>
       </w:r>
       <w:r>
         <w:br/>
@@ -872,10 +816,10 @@
           <w:b/>
           <w:bCs/>
         </w:rPr>
-        <w:t>Total Due: ---PLACEHOLDER: total due amount---</w:t>
-      </w:r>
-      <w:r>
-        <w:t>: ---PLACEHOLDER: total due---</w:t>
+        <w:t>Total Due</w:t>
+      </w:r>
+      <w:r>
+        <w:t>: [Insert Total Due]</w:t>
       </w:r>
     </w:p>
     <w:p>
@@ -919,7 +863,7 @@
         </w:numPr>
       </w:pPr>
       <w:r>
-        <w:t>Payment due within ---PLACEHOLDER: payment terms--- days of invoice date.</w:t>
+        <w:t>Payment due within 30 days of invoice date.</w:t>
       </w:r>
     </w:p>
     <w:p>
@@ -930,7 +874,7 @@
         </w:numPr>
       </w:pPr>
       <w:r>
-        <w:t>Quotes are valid for ---PLACEHOLDER: validity period--- from the date issued.</w:t>
+        <w:t>Quotes are valid for 30 days from the date issued.</w:t>
       </w:r>
     </w:p>
     <w:p>
@@ -953,7 +897,7 @@
     </w:p>
     <w:p>
       <w:r>
-        <w:t>Thank you for considering ---PLACEHOLDER: company name---! We look forward to working with you.</w:t>
+        <w:t>Thank you for considering Tech Solutions Ltd.! We look forward to working with you.</w:t>
       </w:r>
     </w:p>
     <w:p>
@@ -962,16 +906,18 @@
           <w:b/>
           <w:bCs/>
         </w:rPr>
-        <w:t>For further inquiries ---PLACEHOLDER: client email---</w:t>
+        <w:t>For further inquiries</w:t>
       </w:r>
       <w:r>
         <w:t>:</w:t>
       </w:r>
       <w:r>
-        <w:t>Phone: ---PLACEHOLDER: company phone number---</w:t>
-      </w:r>
-      <w:r>
-        <w:t>Email: ---PLACEHOLDER: client email---</w:t>
+        <w:br/>
+        <w:t>Phone: [Your Company Phone Number]</w:t>
+      </w:r>
+      <w:r>
+        <w:br/>
+        <w:t>Email: [Your Company Email]</w:t>
       </w:r>
     </w:p>
     <w:p/>

</xml_diff>